<commit_message>
Completed IS Module 1 - Action and Control Flow Blocks
</commit_message>
<xml_diff>
--- a/Intermediate Stream/IS - 1/IS Module 1 - Action and Control Flow Blocks.docx
+++ b/Intermediate Stream/IS - 1/IS Module 1 - Action and Control Flow Blocks.docx
@@ -17,8 +17,6 @@
       <w:r>
         <w:t>Action and Control Flow Blocks</w:t>
       </w:r>
-      <w:bookmarkStart w:id="0" w:name="_GoBack"/>
-      <w:bookmarkEnd w:id="0"/>
     </w:p>
     <w:p>
       <w:pPr>
@@ -862,12 +860,577 @@
     </w:p>
     <w:p>
       <w:pPr>
+        <w:spacing w:after="160" w:line="259" w:lineRule="auto"/>
         <w:ind w:left="0" w:firstLine="0"/>
-      </w:pPr>
-    </w:p>
+        <w:jc w:val="left"/>
+        <w:rPr>
+          <w:rFonts w:asciiTheme="majorHAnsi" w:eastAsiaTheme="majorEastAsia" w:hAnsiTheme="majorHAnsi" w:cstheme="majorBidi"/>
+          <w:sz w:val="40"/>
+          <w:szCs w:val="32"/>
+          <w:u w:val="single"/>
+        </w:rPr>
+      </w:pPr>
+      <w:r>
+        <w:br w:type="page"/>
+      </w:r>
+    </w:p>
+    <w:p>
+      <w:pPr>
+        <w:pStyle w:val="Heading1"/>
+      </w:pPr>
+      <w:r>
+        <w:lastRenderedPageBreak/>
+        <w:t>Control Flow Blocks</w:t>
+      </w:r>
+    </w:p>
+    <w:p>
+      <w:r>
+        <w:t>It isn’t hard to see why these orange blocks are called Flow, as they do control the flow of programs. If programming was like the flow of water, then the Start programming block sets it in motion.  The Wait program will stop the motion like a dam unless something specific is done.  The Switch program is made to channel that water into separate areas, if need be.  The Loop will insure that the water goes back to its source, and starts again.  Loop Interrupt is made to stop that process.</w:t>
+      </w:r>
+    </w:p>
+    <w:p>
+      <w:pPr>
+        <w:pStyle w:val="Heading2"/>
+      </w:pPr>
+      <w:r>
+        <w:t>Wait</w:t>
+      </w:r>
+    </w:p>
+    <w:p>
+      <w:r>
+        <w:t>The Wait or “Wait For” programming block is precisely what its name implies.  This brick instructs the program to wait, and you can even shift its mode so it knows exactly what it is waiting for.</w:t>
+      </w:r>
+      <w:r>
+        <w:t xml:space="preserve"> Each mode is related to a sensor and all the modes are shown below.</w:t>
+      </w:r>
+    </w:p>
+    <w:p>
+      <w:pPr>
+        <w:ind w:left="0" w:firstLine="0"/>
+        <w:jc w:val="center"/>
+      </w:pPr>
+      <w:r>
+        <w:rPr>
+          <w:noProof/>
+        </w:rPr>
+        <w:drawing>
+          <wp:inline distT="0" distB="0" distL="0" distR="0" wp14:anchorId="4A13B97B" wp14:editId="71BF7919">
+            <wp:extent cx="2486025" cy="3067050"/>
+            <wp:effectExtent l="0" t="0" r="9525" b="0"/>
+            <wp:docPr id="13" name="Picture 13"/>
+            <wp:cNvGraphicFramePr>
+              <a:graphicFrameLocks xmlns:a="http://schemas.openxmlformats.org/drawingml/2006/main" noChangeAspect="1"/>
+            </wp:cNvGraphicFramePr>
+            <a:graphic xmlns:a="http://schemas.openxmlformats.org/drawingml/2006/main">
+              <a:graphicData uri="http://schemas.openxmlformats.org/drawingml/2006/picture">
+                <pic:pic xmlns:pic="http://schemas.openxmlformats.org/drawingml/2006/picture">
+                  <pic:nvPicPr>
+                    <pic:cNvPr id="0" name=""/>
+                    <pic:cNvPicPr/>
+                  </pic:nvPicPr>
+                  <pic:blipFill>
+                    <a:blip r:embed="rId20"/>
+                    <a:stretch>
+                      <a:fillRect/>
+                    </a:stretch>
+                  </pic:blipFill>
+                  <pic:spPr>
+                    <a:xfrm>
+                      <a:off x="0" y="0"/>
+                      <a:ext cx="2486025" cy="3067050"/>
+                    </a:xfrm>
+                    <a:prstGeom prst="rect">
+                      <a:avLst/>
+                    </a:prstGeom>
+                  </pic:spPr>
+                </pic:pic>
+              </a:graphicData>
+            </a:graphic>
+          </wp:inline>
+        </w:drawing>
+      </w:r>
+    </w:p>
+    <w:p>
+      <w:pPr>
+        <w:spacing w:after="160" w:line="259" w:lineRule="auto"/>
+        <w:ind w:left="0" w:firstLine="0"/>
+        <w:jc w:val="left"/>
+        <w:rPr>
+          <w:rFonts w:asciiTheme="majorHAnsi" w:eastAsiaTheme="majorEastAsia" w:hAnsiTheme="majorHAnsi" w:cstheme="majorBidi"/>
+          <w:sz w:val="36"/>
+        </w:rPr>
+      </w:pPr>
+      <w:r>
+        <w:br w:type="page"/>
+      </w:r>
+    </w:p>
+    <w:p>
+      <w:pPr>
+        <w:pStyle w:val="Heading2"/>
+      </w:pPr>
+      <w:r>
+        <w:lastRenderedPageBreak/>
+        <w:t>Loop</w:t>
+      </w:r>
+    </w:p>
+    <w:p>
+      <w:r>
+        <w:t>Occasionally, you will want to set up a program so that it does the same thing over and over again.  Rather than put several similar programming blocks together, this can be accomplished with the Loop programming block.  Not only can you use the Loop to do something over again, but you can program to stop at a certain response.</w:t>
+      </w:r>
+    </w:p>
+    <w:p>
+      <w:pPr>
+        <w:ind w:left="0" w:firstLine="0"/>
+        <w:jc w:val="center"/>
+      </w:pPr>
+      <w:r>
+        <w:rPr>
+          <w:noProof/>
+        </w:rPr>
+        <w:drawing>
+          <wp:inline distT="0" distB="0" distL="0" distR="0" wp14:anchorId="56AD6ADA" wp14:editId="55E913B2">
+            <wp:extent cx="3714750" cy="4610100"/>
+            <wp:effectExtent l="0" t="0" r="0" b="0"/>
+            <wp:docPr id="14" name="Picture 14"/>
+            <wp:cNvGraphicFramePr>
+              <a:graphicFrameLocks xmlns:a="http://schemas.openxmlformats.org/drawingml/2006/main" noChangeAspect="1"/>
+            </wp:cNvGraphicFramePr>
+            <a:graphic xmlns:a="http://schemas.openxmlformats.org/drawingml/2006/main">
+              <a:graphicData uri="http://schemas.openxmlformats.org/drawingml/2006/picture">
+                <pic:pic xmlns:pic="http://schemas.openxmlformats.org/drawingml/2006/picture">
+                  <pic:nvPicPr>
+                    <pic:cNvPr id="0" name=""/>
+                    <pic:cNvPicPr/>
+                  </pic:nvPicPr>
+                  <pic:blipFill>
+                    <a:blip r:embed="rId21"/>
+                    <a:stretch>
+                      <a:fillRect/>
+                    </a:stretch>
+                  </pic:blipFill>
+                  <pic:spPr>
+                    <a:xfrm>
+                      <a:off x="0" y="0"/>
+                      <a:ext cx="3714750" cy="4610100"/>
+                    </a:xfrm>
+                    <a:prstGeom prst="rect">
+                      <a:avLst/>
+                    </a:prstGeom>
+                  </pic:spPr>
+                </pic:pic>
+              </a:graphicData>
+            </a:graphic>
+          </wp:inline>
+        </w:drawing>
+      </w:r>
+    </w:p>
+    <w:p>
+      <w:pPr>
+        <w:spacing w:after="160" w:line="259" w:lineRule="auto"/>
+        <w:ind w:left="0" w:firstLine="0"/>
+        <w:jc w:val="left"/>
+        <w:rPr>
+          <w:rFonts w:asciiTheme="majorHAnsi" w:eastAsiaTheme="majorEastAsia" w:hAnsiTheme="majorHAnsi" w:cstheme="majorBidi"/>
+          <w:sz w:val="36"/>
+        </w:rPr>
+      </w:pPr>
+      <w:r>
+        <w:br w:type="page"/>
+      </w:r>
+    </w:p>
+    <w:p>
+      <w:pPr>
+        <w:pStyle w:val="Heading2"/>
+      </w:pPr>
+      <w:r>
+        <w:lastRenderedPageBreak/>
+        <w:t>Switch</w:t>
+      </w:r>
+    </w:p>
+    <w:p>
+      <w:r>
+        <w:t xml:space="preserve">The Switch is essentially a big if/then statement in your program. When you are using a Switch in your program, you are saying: “If this happens, then </w:t>
+      </w:r>
+      <w:proofErr w:type="gramStart"/>
+      <w:r>
+        <w:t>do this</w:t>
+      </w:r>
+      <w:proofErr w:type="gramEnd"/>
+      <w:r>
+        <w:t>. If this doesn’t happen, do that”.</w:t>
+      </w:r>
+      <w:r>
+        <w:t xml:space="preserve"> </w:t>
+      </w:r>
+      <w:r>
+        <w:t>The Switch comes in two forms: Measure and Compare.  Measure allows for creating several cases, so it isn’t just two options, but several.  All you need to do is click on the “+” button.  You will also need to click a default setting which is what you tell the program to do when it can’t figure out what to do next. As for Compare, this is one measurement or the other.</w:t>
+      </w:r>
+    </w:p>
+    <w:p>
+      <w:r>
+        <w:t>You might notice that you can view the Switch form in the regular mode or tabbed mode.  Tabbed mode allows a smaller view where you can click on the options to see what you can do.</w:t>
+      </w:r>
+    </w:p>
+    <w:p>
+      <w:pPr>
+        <w:ind w:left="0" w:firstLine="0"/>
+        <w:jc w:val="center"/>
+      </w:pPr>
+      <w:r>
+        <w:rPr>
+          <w:noProof/>
+        </w:rPr>
+        <w:drawing>
+          <wp:anchor distT="0" distB="0" distL="114300" distR="114300" simplePos="0" relativeHeight="251658240" behindDoc="0" locked="0" layoutInCell="1" allowOverlap="1" wp14:anchorId="58D17993" wp14:editId="7731F3C3">
+            <wp:simplePos x="0" y="0"/>
+            <wp:positionH relativeFrom="column">
+              <wp:posOffset>3014345</wp:posOffset>
+            </wp:positionH>
+            <wp:positionV relativeFrom="paragraph">
+              <wp:posOffset>445135</wp:posOffset>
+            </wp:positionV>
+            <wp:extent cx="2614930" cy="1952625"/>
+            <wp:effectExtent l="0" t="0" r="0" b="9525"/>
+            <wp:wrapSquare wrapText="bothSides"/>
+            <wp:docPr id="16" name="Picture 16"/>
+            <wp:cNvGraphicFramePr>
+              <a:graphicFrameLocks xmlns:a="http://schemas.openxmlformats.org/drawingml/2006/main" noChangeAspect="1"/>
+            </wp:cNvGraphicFramePr>
+            <a:graphic xmlns:a="http://schemas.openxmlformats.org/drawingml/2006/main">
+              <a:graphicData uri="http://schemas.openxmlformats.org/drawingml/2006/picture">
+                <pic:pic xmlns:pic="http://schemas.openxmlformats.org/drawingml/2006/picture">
+                  <pic:nvPicPr>
+                    <pic:cNvPr id="0" name=""/>
+                    <pic:cNvPicPr/>
+                  </pic:nvPicPr>
+                  <pic:blipFill>
+                    <a:blip r:embed="rId22">
+                      <a:extLst>
+                        <a:ext uri="{28A0092B-C50C-407E-A947-70E740481C1C}">
+                          <a14:useLocalDpi xmlns:a14="http://schemas.microsoft.com/office/drawing/2010/main" val="0"/>
+                        </a:ext>
+                      </a:extLst>
+                    </a:blip>
+                    <a:stretch>
+                      <a:fillRect/>
+                    </a:stretch>
+                  </pic:blipFill>
+                  <pic:spPr>
+                    <a:xfrm>
+                      <a:off x="0" y="0"/>
+                      <a:ext cx="2614930" cy="1952625"/>
+                    </a:xfrm>
+                    <a:prstGeom prst="rect">
+                      <a:avLst/>
+                    </a:prstGeom>
+                  </pic:spPr>
+                </pic:pic>
+              </a:graphicData>
+            </a:graphic>
+            <wp14:sizeRelH relativeFrom="page">
+              <wp14:pctWidth>0</wp14:pctWidth>
+            </wp14:sizeRelH>
+            <wp14:sizeRelV relativeFrom="page">
+              <wp14:pctHeight>0</wp14:pctHeight>
+            </wp14:sizeRelV>
+          </wp:anchor>
+        </w:drawing>
+      </w:r>
+      <w:r>
+        <w:rPr>
+          <w:noProof/>
+        </w:rPr>
+        <w:drawing>
+          <wp:inline distT="0" distB="0" distL="0" distR="0" wp14:anchorId="106D432B" wp14:editId="4AB6907A">
+            <wp:extent cx="2635452" cy="4314825"/>
+            <wp:effectExtent l="0" t="0" r="0" b="0"/>
+            <wp:docPr id="15" name="Picture 15"/>
+            <wp:cNvGraphicFramePr>
+              <a:graphicFrameLocks xmlns:a="http://schemas.openxmlformats.org/drawingml/2006/main" noChangeAspect="1"/>
+            </wp:cNvGraphicFramePr>
+            <a:graphic xmlns:a="http://schemas.openxmlformats.org/drawingml/2006/main">
+              <a:graphicData uri="http://schemas.openxmlformats.org/drawingml/2006/picture">
+                <pic:pic xmlns:pic="http://schemas.openxmlformats.org/drawingml/2006/picture">
+                  <pic:nvPicPr>
+                    <pic:cNvPr id="0" name=""/>
+                    <pic:cNvPicPr/>
+                  </pic:nvPicPr>
+                  <pic:blipFill>
+                    <a:blip r:embed="rId23"/>
+                    <a:stretch>
+                      <a:fillRect/>
+                    </a:stretch>
+                  </pic:blipFill>
+                  <pic:spPr>
+                    <a:xfrm>
+                      <a:off x="0" y="0"/>
+                      <a:ext cx="2635452" cy="4314825"/>
+                    </a:xfrm>
+                    <a:prstGeom prst="rect">
+                      <a:avLst/>
+                    </a:prstGeom>
+                  </pic:spPr>
+                </pic:pic>
+              </a:graphicData>
+            </a:graphic>
+          </wp:inline>
+        </w:drawing>
+      </w:r>
+    </w:p>
+    <w:p>
+      <w:pPr>
+        <w:ind w:left="0" w:firstLine="0"/>
+        <w:jc w:val="center"/>
+      </w:pPr>
+    </w:p>
+    <w:p>
+      <w:pPr>
+        <w:spacing w:after="160" w:line="259" w:lineRule="auto"/>
+        <w:ind w:left="0" w:firstLine="0"/>
+        <w:jc w:val="left"/>
+      </w:pPr>
+      <w:r>
+        <w:br w:type="page"/>
+      </w:r>
+    </w:p>
+    <w:p>
+      <w:pPr>
+        <w:pStyle w:val="Heading2"/>
+      </w:pPr>
+      <w:r>
+        <w:lastRenderedPageBreak/>
+        <w:t>Loop Interrupt</w:t>
+      </w:r>
+    </w:p>
+    <w:p>
+      <w:r>
+        <w:t>The last programming block is the Loop Interrupt, and it is really made for special situations. As you make quite a lot of programs, you might want one where the Loop only needs to work but not completely, as some programmers would call a “break” statement.</w:t>
+      </w:r>
+    </w:p>
+    <w:p/>
+    <w:p>
+      <w:pPr>
+        <w:ind w:left="0" w:firstLine="0"/>
+        <w:jc w:val="center"/>
+      </w:pPr>
+      <w:r>
+        <w:rPr>
+          <w:noProof/>
+        </w:rPr>
+        <w:drawing>
+          <wp:inline distT="0" distB="0" distL="0" distR="0" wp14:anchorId="74201F73" wp14:editId="73428096">
+            <wp:extent cx="5731510" cy="2268110"/>
+            <wp:effectExtent l="0" t="0" r="2540" b="0"/>
+            <wp:docPr id="17" name="Picture 17"/>
+            <wp:cNvGraphicFramePr>
+              <a:graphicFrameLocks xmlns:a="http://schemas.openxmlformats.org/drawingml/2006/main" noChangeAspect="1"/>
+            </wp:cNvGraphicFramePr>
+            <a:graphic xmlns:a="http://schemas.openxmlformats.org/drawingml/2006/main">
+              <a:graphicData uri="http://schemas.openxmlformats.org/drawingml/2006/picture">
+                <pic:pic xmlns:pic="http://schemas.openxmlformats.org/drawingml/2006/picture">
+                  <pic:nvPicPr>
+                    <pic:cNvPr id="0" name=""/>
+                    <pic:cNvPicPr/>
+                  </pic:nvPicPr>
+                  <pic:blipFill>
+                    <a:blip r:embed="rId24"/>
+                    <a:stretch>
+                      <a:fillRect/>
+                    </a:stretch>
+                  </pic:blipFill>
+                  <pic:spPr>
+                    <a:xfrm>
+                      <a:off x="0" y="0"/>
+                      <a:ext cx="5731510" cy="2268110"/>
+                    </a:xfrm>
+                    <a:prstGeom prst="rect">
+                      <a:avLst/>
+                    </a:prstGeom>
+                  </pic:spPr>
+                </pic:pic>
+              </a:graphicData>
+            </a:graphic>
+          </wp:inline>
+        </w:drawing>
+      </w:r>
+    </w:p>
+    <w:p>
+      <w:pPr>
+        <w:spacing w:after="160" w:line="259" w:lineRule="auto"/>
+        <w:ind w:left="0" w:firstLine="0"/>
+        <w:jc w:val="left"/>
+      </w:pPr>
+      <w:r>
+        <w:br w:type="page"/>
+      </w:r>
+    </w:p>
+    <w:p>
+      <w:pPr>
+        <w:pStyle w:val="Heading1"/>
+      </w:pPr>
+      <w:r>
+        <w:lastRenderedPageBreak/>
+        <w:t>Activity</w:t>
+      </w:r>
+      <w:r>
+        <w:t xml:space="preserve"> – Guard the Door</w:t>
+      </w:r>
+    </w:p>
+    <w:p>
+      <w:r>
+        <w:t>Your robot needs to guard the front door to your room. See if you can make it march back and forth in front of the door and sound an alarm when someone walks in front of the robot.</w:t>
+      </w:r>
+    </w:p>
+    <w:p>
+      <w:pPr>
+        <w:pStyle w:val="Heading3"/>
+      </w:pPr>
+      <w:r>
+        <w:t>Scoring</w:t>
+      </w:r>
+    </w:p>
+    <w:p>
+      <w:r>
+        <w:t>Each block is worth points to your score. The lowest score wins.</w:t>
+      </w:r>
+    </w:p>
+    <w:p>
+      <w:r>
+        <w:t>(Blocks used to complete the Bonus Challenges are not counted in the score)</w:t>
+      </w:r>
+    </w:p>
+    <w:p>
+      <w:pPr>
+        <w:pStyle w:val="ListParagraph"/>
+        <w:numPr>
+          <w:ilvl w:val="0"/>
+          <w:numId w:val="3"/>
+        </w:numPr>
+      </w:pPr>
+      <w:r>
+        <w:t xml:space="preserve">Play Block </w:t>
+      </w:r>
+      <w:r>
+        <w:t>–</w:t>
+      </w:r>
+      <w:r>
+        <w:t xml:space="preserve"> </w:t>
+      </w:r>
+      <w:r>
+        <w:t>50 points</w:t>
+      </w:r>
+    </w:p>
+    <w:p>
+      <w:pPr>
+        <w:pStyle w:val="ListParagraph"/>
+        <w:numPr>
+          <w:ilvl w:val="0"/>
+          <w:numId w:val="3"/>
+        </w:numPr>
+      </w:pPr>
+      <w:r>
+        <w:t>Action Block – 10 points</w:t>
+      </w:r>
+    </w:p>
+    <w:p>
+      <w:pPr>
+        <w:pStyle w:val="ListParagraph"/>
+        <w:numPr>
+          <w:ilvl w:val="0"/>
+          <w:numId w:val="3"/>
+        </w:numPr>
+      </w:pPr>
+      <w:r>
+        <w:t>Sound Block – 5 points</w:t>
+      </w:r>
+    </w:p>
+    <w:p>
+      <w:pPr>
+        <w:pStyle w:val="ListParagraph"/>
+        <w:numPr>
+          <w:ilvl w:val="0"/>
+          <w:numId w:val="3"/>
+        </w:numPr>
+      </w:pPr>
+      <w:r>
+        <w:t>Loop Block – 5 points</w:t>
+      </w:r>
+    </w:p>
+    <w:p>
+      <w:pPr>
+        <w:pStyle w:val="ListParagraph"/>
+        <w:numPr>
+          <w:ilvl w:val="0"/>
+          <w:numId w:val="3"/>
+        </w:numPr>
+      </w:pPr>
+      <w:r>
+        <w:t>Switch Block – 2 points</w:t>
+      </w:r>
+    </w:p>
+    <w:p>
+      <w:r>
+        <w:t>For programs with the same score, the winner will be decided on the use of comment tabs in the program to d</w:t>
+      </w:r>
+      <w:r>
+        <w:t>ocument the flow of the program.</w:t>
+      </w:r>
+      <w:bookmarkStart w:id="0" w:name="_GoBack"/>
+      <w:bookmarkEnd w:id="0"/>
+    </w:p>
+    <w:p/>
+    <w:p/>
+    <w:p>
+      <w:pPr>
+        <w:pStyle w:val="Heading2"/>
+      </w:pPr>
+      <w:r>
+        <w:t>Bonus Challenges</w:t>
+      </w:r>
+    </w:p>
+    <w:p>
+      <w:pPr>
+        <w:pStyle w:val="ListParagraph"/>
+        <w:numPr>
+          <w:ilvl w:val="0"/>
+          <w:numId w:val="2"/>
+        </w:numPr>
+        <w:ind w:left="709"/>
+      </w:pPr>
+      <w:r>
+        <w:t>Add your own voice to the alarm. You are going to need a microphone to complete this challenge.</w:t>
+      </w:r>
+    </w:p>
+    <w:p>
+      <w:pPr>
+        <w:pStyle w:val="ListParagraph"/>
+        <w:numPr>
+          <w:ilvl w:val="0"/>
+          <w:numId w:val="2"/>
+        </w:numPr>
+        <w:ind w:left="709"/>
+      </w:pPr>
+      <w:r>
+        <w:t>Use the brick status lights to indicate a warning along with the sound.</w:t>
+      </w:r>
+    </w:p>
+    <w:p>
+      <w:pPr>
+        <w:pStyle w:val="ListParagraph"/>
+        <w:numPr>
+          <w:ilvl w:val="0"/>
+          <w:numId w:val="2"/>
+        </w:numPr>
+        <w:ind w:left="709"/>
+      </w:pPr>
+      <w:r>
+        <w:t>Display an image on the screen to assist in the warning.</w:t>
+      </w:r>
+    </w:p>
+    <w:p/>
     <w:sectPr>
-      <w:headerReference w:type="default" r:id="rId20"/>
-      <w:footerReference w:type="default" r:id="rId21"/>
+      <w:headerReference w:type="default" r:id="rId25"/>
+      <w:footerReference w:type="default" r:id="rId26"/>
       <w:type w:val="continuous"/>
       <w:pgSz w:w="11906" w:h="16838"/>
       <w:pgMar w:top="1440" w:right="1440" w:bottom="1440" w:left="1440" w:header="708" w:footer="708" w:gutter="0"/>
@@ -946,7 +1509,7 @@
             <w:bCs/>
             <w:noProof/>
           </w:rPr>
-          <w:t>1</w:t>
+          <w:t>10</w:t>
         </w:r>
         <w:r>
           <w:rPr>
@@ -1037,9 +1600,9 @@
 <file path=word/numbering.xml><?xml version="1.0" encoding="utf-8"?>
 <w:numbering xmlns:wpc="http://schemas.microsoft.com/office/word/2010/wordprocessingCanvas" xmlns:mc="http://schemas.openxmlformats.org/markup-compatibility/2006" xmlns:o="urn:schemas-microsoft-com:office:office" xmlns:r="http://schemas.openxmlformats.org/officeDocument/2006/relationships" xmlns:m="http://schemas.openxmlformats.org/officeDocument/2006/math" xmlns:v="urn:schemas-microsoft-com:vml" xmlns:wp14="http://schemas.microsoft.com/office/word/2010/wordprocessingDrawing" xmlns:wp="http://schemas.openxmlformats.org/drawingml/2006/wordprocessingDrawing" xmlns:w10="urn:schemas-microsoft-com:office:word" xmlns:w="http://schemas.openxmlformats.org/wordprocessingml/2006/main" xmlns:w14="http://schemas.microsoft.com/office/word/2010/wordml" xmlns:wpg="http://schemas.microsoft.com/office/word/2010/wordprocessingGroup" xmlns:wpi="http://schemas.microsoft.com/office/word/2010/wordprocessingInk" xmlns:wne="http://schemas.microsoft.com/office/word/2006/wordml" xmlns:wps="http://schemas.microsoft.com/office/word/2010/wordprocessingShape" mc:Ignorable="w14 wp14">
   <w:abstractNum w:abstractNumId="0">
-    <w:nsid w:val="5A9F5B17"/>
+    <w:nsid w:val="3EDE11F1"/>
     <w:multiLevelType w:val="hybridMultilevel"/>
-    <w:tmpl w:val="B9081916"/>
+    <w:tmpl w:val="FC0AAC76"/>
     <w:lvl w:ilvl="0" w:tplc="0C090001">
       <w:start w:val="1"/>
       <w:numFmt w:val="bullet"/>
@@ -1149,8 +1712,240 @@
       </w:rPr>
     </w:lvl>
   </w:abstractNum>
+  <w:abstractNum w:abstractNumId="1">
+    <w:nsid w:val="5A9F5B17"/>
+    <w:multiLevelType w:val="hybridMultilevel"/>
+    <w:tmpl w:val="B9081916"/>
+    <w:lvl w:ilvl="0" w:tplc="0C090001">
+      <w:start w:val="1"/>
+      <w:numFmt w:val="bullet"/>
+      <w:lvlText w:val=""/>
+      <w:lvlJc w:val="left"/>
+      <w:pPr>
+        <w:ind w:left="1344" w:hanging="360"/>
+      </w:pPr>
+      <w:rPr>
+        <w:rFonts w:ascii="Symbol" w:hAnsi="Symbol" w:hint="default"/>
+      </w:rPr>
+    </w:lvl>
+    <w:lvl w:ilvl="1" w:tplc="0C090003" w:tentative="1">
+      <w:start w:val="1"/>
+      <w:numFmt w:val="bullet"/>
+      <w:lvlText w:val="o"/>
+      <w:lvlJc w:val="left"/>
+      <w:pPr>
+        <w:ind w:left="2064" w:hanging="360"/>
+      </w:pPr>
+      <w:rPr>
+        <w:rFonts w:ascii="Courier New" w:hAnsi="Courier New" w:cs="Courier New" w:hint="default"/>
+      </w:rPr>
+    </w:lvl>
+    <w:lvl w:ilvl="2" w:tplc="0C090005" w:tentative="1">
+      <w:start w:val="1"/>
+      <w:numFmt w:val="bullet"/>
+      <w:lvlText w:val=""/>
+      <w:lvlJc w:val="left"/>
+      <w:pPr>
+        <w:ind w:left="2784" w:hanging="360"/>
+      </w:pPr>
+      <w:rPr>
+        <w:rFonts w:ascii="Wingdings" w:hAnsi="Wingdings" w:hint="default"/>
+      </w:rPr>
+    </w:lvl>
+    <w:lvl w:ilvl="3" w:tplc="0C090001" w:tentative="1">
+      <w:start w:val="1"/>
+      <w:numFmt w:val="bullet"/>
+      <w:lvlText w:val=""/>
+      <w:lvlJc w:val="left"/>
+      <w:pPr>
+        <w:ind w:left="3504" w:hanging="360"/>
+      </w:pPr>
+      <w:rPr>
+        <w:rFonts w:ascii="Symbol" w:hAnsi="Symbol" w:hint="default"/>
+      </w:rPr>
+    </w:lvl>
+    <w:lvl w:ilvl="4" w:tplc="0C090003" w:tentative="1">
+      <w:start w:val="1"/>
+      <w:numFmt w:val="bullet"/>
+      <w:lvlText w:val="o"/>
+      <w:lvlJc w:val="left"/>
+      <w:pPr>
+        <w:ind w:left="4224" w:hanging="360"/>
+      </w:pPr>
+      <w:rPr>
+        <w:rFonts w:ascii="Courier New" w:hAnsi="Courier New" w:cs="Courier New" w:hint="default"/>
+      </w:rPr>
+    </w:lvl>
+    <w:lvl w:ilvl="5" w:tplc="0C090005" w:tentative="1">
+      <w:start w:val="1"/>
+      <w:numFmt w:val="bullet"/>
+      <w:lvlText w:val=""/>
+      <w:lvlJc w:val="left"/>
+      <w:pPr>
+        <w:ind w:left="4944" w:hanging="360"/>
+      </w:pPr>
+      <w:rPr>
+        <w:rFonts w:ascii="Wingdings" w:hAnsi="Wingdings" w:hint="default"/>
+      </w:rPr>
+    </w:lvl>
+    <w:lvl w:ilvl="6" w:tplc="0C090001" w:tentative="1">
+      <w:start w:val="1"/>
+      <w:numFmt w:val="bullet"/>
+      <w:lvlText w:val=""/>
+      <w:lvlJc w:val="left"/>
+      <w:pPr>
+        <w:ind w:left="5664" w:hanging="360"/>
+      </w:pPr>
+      <w:rPr>
+        <w:rFonts w:ascii="Symbol" w:hAnsi="Symbol" w:hint="default"/>
+      </w:rPr>
+    </w:lvl>
+    <w:lvl w:ilvl="7" w:tplc="0C090003" w:tentative="1">
+      <w:start w:val="1"/>
+      <w:numFmt w:val="bullet"/>
+      <w:lvlText w:val="o"/>
+      <w:lvlJc w:val="left"/>
+      <w:pPr>
+        <w:ind w:left="6384" w:hanging="360"/>
+      </w:pPr>
+      <w:rPr>
+        <w:rFonts w:ascii="Courier New" w:hAnsi="Courier New" w:cs="Courier New" w:hint="default"/>
+      </w:rPr>
+    </w:lvl>
+    <w:lvl w:ilvl="8" w:tplc="0C090005" w:tentative="1">
+      <w:start w:val="1"/>
+      <w:numFmt w:val="bullet"/>
+      <w:lvlText w:val=""/>
+      <w:lvlJc w:val="left"/>
+      <w:pPr>
+        <w:ind w:left="7104" w:hanging="360"/>
+      </w:pPr>
+      <w:rPr>
+        <w:rFonts w:ascii="Wingdings" w:hAnsi="Wingdings" w:hint="default"/>
+      </w:rPr>
+    </w:lvl>
+  </w:abstractNum>
+  <w:abstractNum w:abstractNumId="2">
+    <w:nsid w:val="6E76730C"/>
+    <w:multiLevelType w:val="hybridMultilevel"/>
+    <w:tmpl w:val="D65C49A0"/>
+    <w:lvl w:ilvl="0" w:tplc="0C090001">
+      <w:start w:val="1"/>
+      <w:numFmt w:val="bullet"/>
+      <w:lvlText w:val=""/>
+      <w:lvlJc w:val="left"/>
+      <w:pPr>
+        <w:ind w:left="720" w:hanging="360"/>
+      </w:pPr>
+      <w:rPr>
+        <w:rFonts w:ascii="Symbol" w:hAnsi="Symbol" w:hint="default"/>
+      </w:rPr>
+    </w:lvl>
+    <w:lvl w:ilvl="1" w:tplc="0C090003" w:tentative="1">
+      <w:start w:val="1"/>
+      <w:numFmt w:val="bullet"/>
+      <w:lvlText w:val="o"/>
+      <w:lvlJc w:val="left"/>
+      <w:pPr>
+        <w:ind w:left="1440" w:hanging="360"/>
+      </w:pPr>
+      <w:rPr>
+        <w:rFonts w:ascii="Courier New" w:hAnsi="Courier New" w:cs="Courier New" w:hint="default"/>
+      </w:rPr>
+    </w:lvl>
+    <w:lvl w:ilvl="2" w:tplc="0C090005" w:tentative="1">
+      <w:start w:val="1"/>
+      <w:numFmt w:val="bullet"/>
+      <w:lvlText w:val=""/>
+      <w:lvlJc w:val="left"/>
+      <w:pPr>
+        <w:ind w:left="2160" w:hanging="360"/>
+      </w:pPr>
+      <w:rPr>
+        <w:rFonts w:ascii="Wingdings" w:hAnsi="Wingdings" w:hint="default"/>
+      </w:rPr>
+    </w:lvl>
+    <w:lvl w:ilvl="3" w:tplc="0C090001" w:tentative="1">
+      <w:start w:val="1"/>
+      <w:numFmt w:val="bullet"/>
+      <w:lvlText w:val=""/>
+      <w:lvlJc w:val="left"/>
+      <w:pPr>
+        <w:ind w:left="2880" w:hanging="360"/>
+      </w:pPr>
+      <w:rPr>
+        <w:rFonts w:ascii="Symbol" w:hAnsi="Symbol" w:hint="default"/>
+      </w:rPr>
+    </w:lvl>
+    <w:lvl w:ilvl="4" w:tplc="0C090003" w:tentative="1">
+      <w:start w:val="1"/>
+      <w:numFmt w:val="bullet"/>
+      <w:lvlText w:val="o"/>
+      <w:lvlJc w:val="left"/>
+      <w:pPr>
+        <w:ind w:left="3600" w:hanging="360"/>
+      </w:pPr>
+      <w:rPr>
+        <w:rFonts w:ascii="Courier New" w:hAnsi="Courier New" w:cs="Courier New" w:hint="default"/>
+      </w:rPr>
+    </w:lvl>
+    <w:lvl w:ilvl="5" w:tplc="0C090005" w:tentative="1">
+      <w:start w:val="1"/>
+      <w:numFmt w:val="bullet"/>
+      <w:lvlText w:val=""/>
+      <w:lvlJc w:val="left"/>
+      <w:pPr>
+        <w:ind w:left="4320" w:hanging="360"/>
+      </w:pPr>
+      <w:rPr>
+        <w:rFonts w:ascii="Wingdings" w:hAnsi="Wingdings" w:hint="default"/>
+      </w:rPr>
+    </w:lvl>
+    <w:lvl w:ilvl="6" w:tplc="0C090001" w:tentative="1">
+      <w:start w:val="1"/>
+      <w:numFmt w:val="bullet"/>
+      <w:lvlText w:val=""/>
+      <w:lvlJc w:val="left"/>
+      <w:pPr>
+        <w:ind w:left="5040" w:hanging="360"/>
+      </w:pPr>
+      <w:rPr>
+        <w:rFonts w:ascii="Symbol" w:hAnsi="Symbol" w:hint="default"/>
+      </w:rPr>
+    </w:lvl>
+    <w:lvl w:ilvl="7" w:tplc="0C090003" w:tentative="1">
+      <w:start w:val="1"/>
+      <w:numFmt w:val="bullet"/>
+      <w:lvlText w:val="o"/>
+      <w:lvlJc w:val="left"/>
+      <w:pPr>
+        <w:ind w:left="5760" w:hanging="360"/>
+      </w:pPr>
+      <w:rPr>
+        <w:rFonts w:ascii="Courier New" w:hAnsi="Courier New" w:cs="Courier New" w:hint="default"/>
+      </w:rPr>
+    </w:lvl>
+    <w:lvl w:ilvl="8" w:tplc="0C090005" w:tentative="1">
+      <w:start w:val="1"/>
+      <w:numFmt w:val="bullet"/>
+      <w:lvlText w:val=""/>
+      <w:lvlJc w:val="left"/>
+      <w:pPr>
+        <w:ind w:left="6480" w:hanging="360"/>
+      </w:pPr>
+      <w:rPr>
+        <w:rFonts w:ascii="Wingdings" w:hAnsi="Wingdings" w:hint="default"/>
+      </w:rPr>
+    </w:lvl>
+  </w:abstractNum>
   <w:num w:numId="1">
+    <w:abstractNumId w:val="1"/>
+  </w:num>
+  <w:num w:numId="2">
     <w:abstractNumId w:val="0"/>
+  </w:num>
+  <w:num w:numId="3">
+    <w:abstractNumId w:val="2"/>
   </w:num>
 </w:numbering>
 </file>
@@ -2101,503 +2896,6 @@
     </w:pPr>
   </w:style>
 </w:styles>
-</file>
-
-<file path=word/glossary/document.xml><?xml version="1.0" encoding="utf-8"?>
-<w:glossaryDocument xmlns:wpc="http://schemas.microsoft.com/office/word/2010/wordprocessingCanvas" xmlns:mc="http://schemas.openxmlformats.org/markup-compatibility/2006" xmlns:o="urn:schemas-microsoft-com:office:office" xmlns:r="http://schemas.openxmlformats.org/officeDocument/2006/relationships" xmlns:m="http://schemas.openxmlformats.org/officeDocument/2006/math" xmlns:v="urn:schemas-microsoft-com:vml" xmlns:wp14="http://schemas.microsoft.com/office/word/2010/wordprocessingDrawing" xmlns:wp="http://schemas.openxmlformats.org/drawingml/2006/wordprocessingDrawing" xmlns:w10="urn:schemas-microsoft-com:office:word" xmlns:w="http://schemas.openxmlformats.org/wordprocessingml/2006/main" xmlns:w14="http://schemas.microsoft.com/office/word/2010/wordml" xmlns:wpg="http://schemas.microsoft.com/office/word/2010/wordprocessingGroup" xmlns:wpi="http://schemas.microsoft.com/office/word/2010/wordprocessingInk" xmlns:wne="http://schemas.microsoft.com/office/word/2006/wordml" xmlns:wps="http://schemas.microsoft.com/office/word/2010/wordprocessingShape" mc:Ignorable="w14 wp14"/>
-</file>
-
-<file path=word/glossary/fontTable.xml><?xml version="1.0" encoding="utf-8"?>
-<w:fonts xmlns:mc="http://schemas.openxmlformats.org/markup-compatibility/2006" xmlns:r="http://schemas.openxmlformats.org/officeDocument/2006/relationships" xmlns:w="http://schemas.openxmlformats.org/wordprocessingml/2006/main" xmlns:w14="http://schemas.microsoft.com/office/word/2010/wordml" mc:Ignorable="w14">
-  <w:font w:name="Symbol">
-    <w:panose1 w:val="05050102010706020507"/>
-    <w:charset w:val="02"/>
-    <w:family w:val="roman"/>
-    <w:pitch w:val="variable"/>
-    <w:sig w:usb0="00000000" w:usb1="10000000" w:usb2="00000000" w:usb3="00000000" w:csb0="80000000" w:csb1="00000000"/>
-  </w:font>
-  <w:font w:name="Times New Roman">
-    <w:panose1 w:val="02020603050405020304"/>
-    <w:charset w:val="00"/>
-    <w:family w:val="roman"/>
-    <w:pitch w:val="variable"/>
-    <w:sig w:usb0="E0002AFF" w:usb1="C0007841" w:usb2="00000009" w:usb3="00000000" w:csb0="000001FF" w:csb1="00000000"/>
-  </w:font>
-  <w:font w:name="Courier New">
-    <w:panose1 w:val="02070309020205020404"/>
-    <w:charset w:val="00"/>
-    <w:family w:val="modern"/>
-    <w:pitch w:val="fixed"/>
-    <w:sig w:usb0="E0002AFF" w:usb1="C0007843" w:usb2="00000009" w:usb3="00000000" w:csb0="000001FF" w:csb1="00000000"/>
-  </w:font>
-  <w:font w:name="Wingdings">
-    <w:panose1 w:val="05000000000000000000"/>
-    <w:charset w:val="02"/>
-    <w:family w:val="auto"/>
-    <w:pitch w:val="variable"/>
-    <w:sig w:usb0="00000000" w:usb1="10000000" w:usb2="00000000" w:usb3="00000000" w:csb0="80000000" w:csb1="00000000"/>
-  </w:font>
-  <w:font w:name="Calibri">
-    <w:panose1 w:val="020F0502020204030204"/>
-    <w:charset w:val="00"/>
-    <w:family w:val="swiss"/>
-    <w:pitch w:val="variable"/>
-    <w:sig w:usb0="E00002FF" w:usb1="4000ACFF" w:usb2="00000001" w:usb3="00000000" w:csb0="0000019F" w:csb1="00000000"/>
-  </w:font>
-  <w:font w:name="Calibri Light">
-    <w:panose1 w:val="020F0302020204030204"/>
-    <w:charset w:val="00"/>
-    <w:family w:val="swiss"/>
-    <w:pitch w:val="variable"/>
-    <w:sig w:usb0="A00002EF" w:usb1="4000207B" w:usb2="00000000" w:usb3="00000000" w:csb0="0000019F" w:csb1="00000000"/>
-  </w:font>
-  <w:font w:name="Tahoma">
-    <w:panose1 w:val="020B0604030504040204"/>
-    <w:charset w:val="00"/>
-    <w:family w:val="swiss"/>
-    <w:pitch w:val="variable"/>
-    <w:sig w:usb0="E1002EFF" w:usb1="C000605B" w:usb2="00000029" w:usb3="00000000" w:csb0="000101FF" w:csb1="00000000"/>
-  </w:font>
-  <w:font w:name="Cambria">
-    <w:panose1 w:val="02040503050406030204"/>
-    <w:charset w:val="00"/>
-    <w:family w:val="roman"/>
-    <w:pitch w:val="variable"/>
-    <w:sig w:usb0="E00002FF" w:usb1="400004FF" w:usb2="00000000" w:usb3="00000000" w:csb0="0000019F" w:csb1="00000000"/>
-  </w:font>
-</w:fonts>
-</file>
-
-<file path=word/glossary/settings.xml><?xml version="1.0" encoding="utf-8"?>
-<w:settings xmlns:mc="http://schemas.openxmlformats.org/markup-compatibility/2006" xmlns:o="urn:schemas-microsoft-com:office:office" xmlns:r="http://schemas.openxmlformats.org/officeDocument/2006/relationships" xmlns:m="http://schemas.openxmlformats.org/officeDocument/2006/math" xmlns:v="urn:schemas-microsoft-com:vml" xmlns:w10="urn:schemas-microsoft-com:office:word" xmlns:w="http://schemas.openxmlformats.org/wordprocessingml/2006/main" xmlns:w14="http://schemas.microsoft.com/office/word/2010/wordml" xmlns:sl="http://schemas.openxmlformats.org/schemaLibrary/2006/main" mc:Ignorable="w14">
-  <w:view w:val="normal"/>
-  <w:defaultTabStop w:val="720"/>
-  <w:characterSpacingControl w:val="doNotCompress"/>
-  <w:compat>
-    <w:useFELayout/>
-    <w:compatSetting w:name="compatibilityMode" w:uri="http://schemas.microsoft.com/office/word" w:val="14"/>
-    <w:compatSetting w:name="overrideTableStyleFontSizeAndJustification" w:uri="http://schemas.microsoft.com/office/word" w:val="1"/>
-    <w:compatSetting w:name="enableOpenTypeFeatures" w:uri="http://schemas.microsoft.com/office/word" w:val="1"/>
-    <w:compatSetting w:name="doNotFlipMirrorIndents" w:uri="http://schemas.microsoft.com/office/word" w:val="1"/>
-  </w:compat>
-  <w:rsids>
-    <w:rsidRoot w:val="007B79FB"/>
-    <w:rsid w:val="004668D9"/>
-    <w:rsid w:val="007B79FB"/>
-  </w:rsids>
-  <m:mathPr>
-    <m:mathFont m:val="Cambria Math"/>
-    <m:brkBin m:val="before"/>
-    <m:brkBinSub m:val="--"/>
-    <m:smallFrac m:val="0"/>
-    <m:dispDef/>
-    <m:lMargin m:val="0"/>
-    <m:rMargin m:val="0"/>
-    <m:defJc m:val="centerGroup"/>
-    <m:wrapIndent m:val="1440"/>
-    <m:intLim m:val="subSup"/>
-    <m:naryLim m:val="undOvr"/>
-  </m:mathPr>
-  <w:themeFontLang w:val="en-AU"/>
-  <w:clrSchemeMapping w:bg1="light1" w:t1="dark1" w:bg2="light2" w:t2="dark2" w:accent1="accent1" w:accent2="accent2" w:accent3="accent3" w:accent4="accent4" w:accent5="accent5" w:accent6="accent6" w:hyperlink="hyperlink" w:followedHyperlink="followedHyperlink"/>
-  <w:decimalSymbol w:val="."/>
-  <w:listSeparator w:val=","/>
-</w:settings>
-</file>
-
-<file path=word/glossary/styles.xml><?xml version="1.0" encoding="utf-8"?>
-<w:styles xmlns:mc="http://schemas.openxmlformats.org/markup-compatibility/2006" xmlns:r="http://schemas.openxmlformats.org/officeDocument/2006/relationships" xmlns:w="http://schemas.openxmlformats.org/wordprocessingml/2006/main" xmlns:w14="http://schemas.microsoft.com/office/word/2010/wordml" mc:Ignorable="w14">
-  <w:docDefaults>
-    <w:rPrDefault>
-      <w:rPr>
-        <w:rFonts w:asciiTheme="minorHAnsi" w:eastAsiaTheme="minorEastAsia" w:hAnsiTheme="minorHAnsi" w:cstheme="minorBidi"/>
-        <w:sz w:val="22"/>
-        <w:szCs w:val="22"/>
-        <w:lang w:val="en-AU" w:eastAsia="en-AU" w:bidi="ar-SA"/>
-      </w:rPr>
-    </w:rPrDefault>
-    <w:pPrDefault>
-      <w:pPr>
-        <w:spacing w:after="200" w:line="276" w:lineRule="auto"/>
-      </w:pPr>
-    </w:pPrDefault>
-  </w:docDefaults>
-  <w:latentStyles w:defLockedState="0" w:defUIPriority="99" w:defSemiHidden="1" w:defUnhideWhenUsed="1" w:defQFormat="0" w:count="267">
-    <w:lsdException w:name="Normal" w:semiHidden="0" w:uiPriority="0" w:unhideWhenUsed="0" w:qFormat="1"/>
-    <w:lsdException w:name="heading 1" w:semiHidden="0" w:uiPriority="9" w:unhideWhenUsed="0" w:qFormat="1"/>
-    <w:lsdException w:name="heading 2" w:uiPriority="9" w:qFormat="1"/>
-    <w:lsdException w:name="heading 3" w:uiPriority="9" w:qFormat="1"/>
-    <w:lsdException w:name="heading 4" w:uiPriority="9" w:qFormat="1"/>
-    <w:lsdException w:name="heading 5" w:uiPriority="9" w:qFormat="1"/>
-    <w:lsdException w:name="heading 6" w:uiPriority="9" w:qFormat="1"/>
-    <w:lsdException w:name="heading 7" w:uiPriority="9" w:qFormat="1"/>
-    <w:lsdException w:name="heading 8" w:uiPriority="9" w:qFormat="1"/>
-    <w:lsdException w:name="heading 9" w:uiPriority="9" w:qFormat="1"/>
-    <w:lsdException w:name="toc 1" w:uiPriority="39"/>
-    <w:lsdException w:name="toc 2" w:uiPriority="39"/>
-    <w:lsdException w:name="toc 3" w:uiPriority="39"/>
-    <w:lsdException w:name="toc 4" w:uiPriority="39"/>
-    <w:lsdException w:name="toc 5" w:uiPriority="39"/>
-    <w:lsdException w:name="toc 6" w:uiPriority="39"/>
-    <w:lsdException w:name="toc 7" w:uiPriority="39"/>
-    <w:lsdException w:name="toc 8" w:uiPriority="39"/>
-    <w:lsdException w:name="toc 9" w:uiPriority="39"/>
-    <w:lsdException w:name="caption" w:uiPriority="35" w:qFormat="1"/>
-    <w:lsdException w:name="Title" w:semiHidden="0" w:uiPriority="10" w:unhideWhenUsed="0" w:qFormat="1"/>
-    <w:lsdException w:name="Default Paragraph Font" w:uiPriority="1"/>
-    <w:lsdException w:name="Subtitle" w:semiHidden="0" w:uiPriority="11" w:unhideWhenUsed="0" w:qFormat="1"/>
-    <w:lsdException w:name="Strong" w:semiHidden="0" w:uiPriority="22" w:unhideWhenUsed="0" w:qFormat="1"/>
-    <w:lsdException w:name="Emphasis" w:semiHidden="0" w:uiPriority="20" w:unhideWhenUsed="0" w:qFormat="1"/>
-    <w:lsdException w:name="Table Grid" w:semiHidden="0" w:uiPriority="59" w:unhideWhenUsed="0"/>
-    <w:lsdException w:name="Placeholder Text" w:unhideWhenUsed="0"/>
-    <w:lsdException w:name="No Spacing" w:semiHidden="0" w:uiPriority="1" w:unhideWhenUsed="0" w:qFormat="1"/>
-    <w:lsdException w:name="Light Shading" w:semiHidden="0" w:uiPriority="60" w:unhideWhenUsed="0"/>
-    <w:lsdException w:name="Light List" w:semiHidden="0" w:uiPriority="61" w:unhideWhenUsed="0"/>
-    <w:lsdException w:name="Light Grid" w:semiHidden="0" w:uiPriority="62" w:unhideWhenUsed="0"/>
-    <w:lsdException w:name="Medium Shading 1" w:semiHidden="0" w:uiPriority="63" w:unhideWhenUsed="0"/>
-    <w:lsdException w:name="Medium Shading 2" w:semiHidden="0" w:uiPriority="64" w:unhideWhenUsed="0"/>
-    <w:lsdException w:name="Medium List 1" w:semiHidden="0" w:uiPriority="65" w:unhideWhenUsed="0"/>
-    <w:lsdException w:name="Medium List 2" w:semiHidden="0" w:uiPriority="66" w:unhideWhenUsed="0"/>
-    <w:lsdException w:name="Medium Grid 1" w:semiHidden="0" w:uiPriority="67" w:unhideWhenUsed="0"/>
-    <w:lsdException w:name="Medium Grid 2" w:semiHidden="0" w:uiPriority="68" w:unhideWhenUsed="0"/>
-    <w:lsdException w:name="Medium Grid 3" w:semiHidden="0" w:uiPriority="69" w:unhideWhenUsed="0"/>
-    <w:lsdException w:name="Dark List" w:semiHidden="0" w:uiPriority="70" w:unhideWhenUsed="0"/>
-    <w:lsdException w:name="Colorful Shading" w:semiHidden="0" w:uiPriority="71" w:unhideWhenUsed="0"/>
-    <w:lsdException w:name="Colorful List" w:semiHidden="0" w:uiPriority="72" w:unhideWhenUsed="0"/>
-    <w:lsdException w:name="Colorful Grid" w:semiHidden="0" w:uiPriority="73" w:unhideWhenUsed="0"/>
-    <w:lsdException w:name="Light Shading Accent 1" w:semiHidden="0" w:uiPriority="60" w:unhideWhenUsed="0"/>
-    <w:lsdException w:name="Light List Accent 1" w:semiHidden="0" w:uiPriority="61" w:unhideWhenUsed="0"/>
-    <w:lsdException w:name="Light Grid Accent 1" w:semiHidden="0" w:uiPriority="62" w:unhideWhenUsed="0"/>
-    <w:lsdException w:name="Medium Shading 1 Accent 1" w:semiHidden="0" w:uiPriority="63" w:unhideWhenUsed="0"/>
-    <w:lsdException w:name="Medium Shading 2 Accent 1" w:semiHidden="0" w:uiPriority="64" w:unhideWhenUsed="0"/>
-    <w:lsdException w:name="Medium List 1 Accent 1" w:semiHidden="0" w:uiPriority="65" w:unhideWhenUsed="0"/>
-    <w:lsdException w:name="Revision" w:unhideWhenUsed="0"/>
-    <w:lsdException w:name="List Paragraph" w:semiHidden="0" w:uiPriority="34" w:unhideWhenUsed="0" w:qFormat="1"/>
-    <w:lsdException w:name="Quote" w:semiHidden="0" w:uiPriority="29" w:unhideWhenUsed="0" w:qFormat="1"/>
-    <w:lsdException w:name="Intense Quote" w:semiHidden="0" w:uiPriority="30" w:unhideWhenUsed="0" w:qFormat="1"/>
-    <w:lsdException w:name="Medium List 2 Accent 1" w:semiHidden="0" w:uiPriority="66" w:unhideWhenUsed="0"/>
-    <w:lsdException w:name="Medium Grid 1 Accent 1" w:semiHidden="0" w:uiPriority="67" w:unhideWhenUsed="0"/>
-    <w:lsdException w:name="Medium Grid 2 Accent 1" w:semiHidden="0" w:uiPriority="68" w:unhideWhenUsed="0"/>
-    <w:lsdException w:name="Medium Grid 3 Accent 1" w:semiHidden="0" w:uiPriority="69" w:unhideWhenUsed="0"/>
-    <w:lsdException w:name="Dark List Accent 1" w:semiHidden="0" w:uiPriority="70" w:unhideWhenUsed="0"/>
-    <w:lsdException w:name="Colorful Shading Accent 1" w:semiHidden="0" w:uiPriority="71" w:unhideWhenUsed="0"/>
-    <w:lsdException w:name="Colorful List Accent 1" w:semiHidden="0" w:uiPriority="72" w:unhideWhenUsed="0"/>
-    <w:lsdException w:name="Colorful Grid Accent 1" w:semiHidden="0" w:uiPriority="73" w:unhideWhenUsed="0"/>
-    <w:lsdException w:name="Light Shading Accent 2" w:semiHidden="0" w:uiPriority="60" w:unhideWhenUsed="0"/>
-    <w:lsdException w:name="Light List Accent 2" w:semiHidden="0" w:uiPriority="61" w:unhideWhenUsed="0"/>
-    <w:lsdException w:name="Light Grid Accent 2" w:semiHidden="0" w:uiPriority="62" w:unhideWhenUsed="0"/>
-    <w:lsdException w:name="Medium Shading 1 Accent 2" w:semiHidden="0" w:uiPriority="63" w:unhideWhenUsed="0"/>
-    <w:lsdException w:name="Medium Shading 2 Accent 2" w:semiHidden="0" w:uiPriority="64" w:unhideWhenUsed="0"/>
-    <w:lsdException w:name="Medium List 1 Accent 2" w:semiHidden="0" w:uiPriority="65" w:unhideWhenUsed="0"/>
-    <w:lsdException w:name="Medium List 2 Accent 2" w:semiHidden="0" w:uiPriority="66" w:unhideWhenUsed="0"/>
-    <w:lsdException w:name="Medium Grid 1 Accent 2" w:semiHidden="0" w:uiPriority="67" w:unhideWhenUsed="0"/>
-    <w:lsdException w:name="Medium Grid 2 Accent 2" w:semiHidden="0" w:uiPriority="68" w:unhideWhenUsed="0"/>
-    <w:lsdException w:name="Medium Grid 3 Accent 2" w:semiHidden="0" w:uiPriority="69" w:unhideWhenUsed="0"/>
-    <w:lsdException w:name="Dark List Accent 2" w:semiHidden="0" w:uiPriority="70" w:unhideWhenUsed="0"/>
-    <w:lsdException w:name="Colorful Shading Accent 2" w:semiHidden="0" w:uiPriority="71" w:unhideWhenUsed="0"/>
-    <w:lsdException w:name="Colorful List Accent 2" w:semiHidden="0" w:uiPriority="72" w:unhideWhenUsed="0"/>
-    <w:lsdException w:name="Colorful Grid Accent 2" w:semiHidden="0" w:uiPriority="73" w:unhideWhenUsed="0"/>
-    <w:lsdException w:name="Light Shading Accent 3" w:semiHidden="0" w:uiPriority="60" w:unhideWhenUsed="0"/>
-    <w:lsdException w:name="Light List Accent 3" w:semiHidden="0" w:uiPriority="61" w:unhideWhenUsed="0"/>
-    <w:lsdException w:name="Light Grid Accent 3" w:semiHidden="0" w:uiPriority="62" w:unhideWhenUsed="0"/>
-    <w:lsdException w:name="Medium Shading 1 Accent 3" w:semiHidden="0" w:uiPriority="63" w:unhideWhenUsed="0"/>
-    <w:lsdException w:name="Medium Shading 2 Accent 3" w:semiHidden="0" w:uiPriority="64" w:unhideWhenUsed="0"/>
-    <w:lsdException w:name="Medium List 1 Accent 3" w:semiHidden="0" w:uiPriority="65" w:unhideWhenUsed="0"/>
-    <w:lsdException w:name="Medium List 2 Accent 3" w:semiHidden="0" w:uiPriority="66" w:unhideWhenUsed="0"/>
-    <w:lsdException w:name="Medium Grid 1 Accent 3" w:semiHidden="0" w:uiPriority="67" w:unhideWhenUsed="0"/>
-    <w:lsdException w:name="Medium Grid 2 Accent 3" w:semiHidden="0" w:uiPriority="68" w:unhideWhenUsed="0"/>
-    <w:lsdException w:name="Medium Grid 3 Accent 3" w:semiHidden="0" w:uiPriority="69" w:unhideWhenUsed="0"/>
-    <w:lsdException w:name="Dark List Accent 3" w:semiHidden="0" w:uiPriority="70" w:unhideWhenUsed="0"/>
-    <w:lsdException w:name="Colorful Shading Accent 3" w:semiHidden="0" w:uiPriority="71" w:unhideWhenUsed="0"/>
-    <w:lsdException w:name="Colorful List Accent 3" w:semiHidden="0" w:uiPriority="72" w:unhideWhenUsed="0"/>
-    <w:lsdException w:name="Colorful Grid Accent 3" w:semiHidden="0" w:uiPriority="73" w:unhideWhenUsed="0"/>
-    <w:lsdException w:name="Light Shading Accent 4" w:semiHidden="0" w:uiPriority="60" w:unhideWhenUsed="0"/>
-    <w:lsdException w:name="Light List Accent 4" w:semiHidden="0" w:uiPriority="61" w:unhideWhenUsed="0"/>
-    <w:lsdException w:name="Light Grid Accent 4" w:semiHidden="0" w:uiPriority="62" w:unhideWhenUsed="0"/>
-    <w:lsdException w:name="Medium Shading 1 Accent 4" w:semiHidden="0" w:uiPriority="63" w:unhideWhenUsed="0"/>
-    <w:lsdException w:name="Medium Shading 2 Accent 4" w:semiHidden="0" w:uiPriority="64" w:unhideWhenUsed="0"/>
-    <w:lsdException w:name="Medium List 1 Accent 4" w:semiHidden="0" w:uiPriority="65" w:unhideWhenUsed="0"/>
-    <w:lsdException w:name="Medium List 2 Accent 4" w:semiHidden="0" w:uiPriority="66" w:unhideWhenUsed="0"/>
-    <w:lsdException w:name="Medium Grid 1 Accent 4" w:semiHidden="0" w:uiPriority="67" w:unhideWhenUsed="0"/>
-    <w:lsdException w:name="Medium Grid 2 Accent 4" w:semiHidden="0" w:uiPriority="68" w:unhideWhenUsed="0"/>
-    <w:lsdException w:name="Medium Grid 3 Accent 4" w:semiHidden="0" w:uiPriority="69" w:unhideWhenUsed="0"/>
-    <w:lsdException w:name="Dark List Accent 4" w:semiHidden="0" w:uiPriority="70" w:unhideWhenUsed="0"/>
-    <w:lsdException w:name="Colorful Shading Accent 4" w:semiHidden="0" w:uiPriority="71" w:unhideWhenUsed="0"/>
-    <w:lsdException w:name="Colorful List Accent 4" w:semiHidden="0" w:uiPriority="72" w:unhideWhenUsed="0"/>
-    <w:lsdException w:name="Colorful Grid Accent 4" w:semiHidden="0" w:uiPriority="73" w:unhideWhenUsed="0"/>
-    <w:lsdException w:name="Light Shading Accent 5" w:semiHidden="0" w:uiPriority="60" w:unhideWhenUsed="0"/>
-    <w:lsdException w:name="Light List Accent 5" w:semiHidden="0" w:uiPriority="61" w:unhideWhenUsed="0"/>
-    <w:lsdException w:name="Light Grid Accent 5" w:semiHidden="0" w:uiPriority="62" w:unhideWhenUsed="0"/>
-    <w:lsdException w:name="Medium Shading 1 Accent 5" w:semiHidden="0" w:uiPriority="63" w:unhideWhenUsed="0"/>
-    <w:lsdException w:name="Medium Shading 2 Accent 5" w:semiHidden="0" w:uiPriority="64" w:unhideWhenUsed="0"/>
-    <w:lsdException w:name="Medium List 1 Accent 5" w:semiHidden="0" w:uiPriority="65" w:unhideWhenUsed="0"/>
-    <w:lsdException w:name="Medium List 2 Accent 5" w:semiHidden="0" w:uiPriority="66" w:unhideWhenUsed="0"/>
-    <w:lsdException w:name="Medium Grid 1 Accent 5" w:semiHidden="0" w:uiPriority="67" w:unhideWhenUsed="0"/>
-    <w:lsdException w:name="Medium Grid 2 Accent 5" w:semiHidden="0" w:uiPriority="68" w:unhideWhenUsed="0"/>
-    <w:lsdException w:name="Medium Grid 3 Accent 5" w:semiHidden="0" w:uiPriority="69" w:unhideWhenUsed="0"/>
-    <w:lsdException w:name="Dark List Accent 5" w:semiHidden="0" w:uiPriority="70" w:unhideWhenUsed="0"/>
-    <w:lsdException w:name="Colorful Shading Accent 5" w:semiHidden="0" w:uiPriority="71" w:unhideWhenUsed="0"/>
-    <w:lsdException w:name="Colorful List Accent 5" w:semiHidden="0" w:uiPriority="72" w:unhideWhenUsed="0"/>
-    <w:lsdException w:name="Colorful Grid Accent 5" w:semiHidden="0" w:uiPriority="73" w:unhideWhenUsed="0"/>
-    <w:lsdException w:name="Light Shading Accent 6" w:semiHidden="0" w:uiPriority="60" w:unhideWhenUsed="0"/>
-    <w:lsdException w:name="Light List Accent 6" w:semiHidden="0" w:uiPriority="61" w:unhideWhenUsed="0"/>
-    <w:lsdException w:name="Light Grid Accent 6" w:semiHidden="0" w:uiPriority="62" w:unhideWhenUsed="0"/>
-    <w:lsdException w:name="Medium Shading 1 Accent 6" w:semiHidden="0" w:uiPriority="63" w:unhideWhenUsed="0"/>
-    <w:lsdException w:name="Medium Shading 2 Accent 6" w:semiHidden="0" w:uiPriority="64" w:unhideWhenUsed="0"/>
-    <w:lsdException w:name="Medium List 1 Accent 6" w:semiHidden="0" w:uiPriority="65" w:unhideWhenUsed="0"/>
-    <w:lsdException w:name="Medium List 2 Accent 6" w:semiHidden="0" w:uiPriority="66" w:unhideWhenUsed="0"/>
-    <w:lsdException w:name="Medium Grid 1 Accent 6" w:semiHidden="0" w:uiPriority="67" w:unhideWhenUsed="0"/>
-    <w:lsdException w:name="Medium Grid 2 Accent 6" w:semiHidden="0" w:uiPriority="68" w:unhideWhenUsed="0"/>
-    <w:lsdException w:name="Medium Grid 3 Accent 6" w:semiHidden="0" w:uiPriority="69" w:unhideWhenUsed="0"/>
-    <w:lsdException w:name="Dark List Accent 6" w:semiHidden="0" w:uiPriority="70" w:unhideWhenUsed="0"/>
-    <w:lsdException w:name="Colorful Shading Accent 6" w:semiHidden="0" w:uiPriority="71" w:unhideWhenUsed="0"/>
-    <w:lsdException w:name="Colorful List Accent 6" w:semiHidden="0" w:uiPriority="72" w:unhideWhenUsed="0"/>
-    <w:lsdException w:name="Colorful Grid Accent 6" w:semiHidden="0" w:uiPriority="73" w:unhideWhenUsed="0"/>
-    <w:lsdException w:name="Subtle Emphasis" w:semiHidden="0" w:uiPriority="19" w:unhideWhenUsed="0" w:qFormat="1"/>
-    <w:lsdException w:name="Intense Emphasis" w:semiHidden="0" w:uiPriority="21" w:unhideWhenUsed="0" w:qFormat="1"/>
-    <w:lsdException w:name="Subtle Reference" w:semiHidden="0" w:uiPriority="31" w:unhideWhenUsed="0" w:qFormat="1"/>
-    <w:lsdException w:name="Intense Reference" w:semiHidden="0" w:uiPriority="32" w:unhideWhenUsed="0" w:qFormat="1"/>
-    <w:lsdException w:name="Book Title" w:semiHidden="0" w:uiPriority="33" w:unhideWhenUsed="0" w:qFormat="1"/>
-    <w:lsdException w:name="Bibliography" w:uiPriority="37"/>
-    <w:lsdException w:name="TOC Heading" w:uiPriority="39" w:qFormat="1"/>
-  </w:latentStyles>
-  <w:style w:type="paragraph" w:default="1" w:styleId="Normal">
-    <w:name w:val="Normal"/>
-    <w:qFormat/>
-  </w:style>
-  <w:style w:type="character" w:default="1" w:styleId="DefaultParagraphFont">
-    <w:name w:val="Default Paragraph Font"/>
-    <w:uiPriority w:val="1"/>
-    <w:semiHidden/>
-    <w:unhideWhenUsed/>
-  </w:style>
-  <w:style w:type="table" w:default="1" w:styleId="TableNormal">
-    <w:name w:val="Normal Table"/>
-    <w:uiPriority w:val="99"/>
-    <w:semiHidden/>
-    <w:unhideWhenUsed/>
-    <w:tblPr>
-      <w:tblInd w:w="0" w:type="dxa"/>
-      <w:tblCellMar>
-        <w:top w:w="0" w:type="dxa"/>
-        <w:left w:w="108" w:type="dxa"/>
-        <w:bottom w:w="0" w:type="dxa"/>
-        <w:right w:w="108" w:type="dxa"/>
-      </w:tblCellMar>
-    </w:tblPr>
-  </w:style>
-  <w:style w:type="numbering" w:default="1" w:styleId="NoList">
-    <w:name w:val="No List"/>
-    <w:uiPriority w:val="99"/>
-    <w:semiHidden/>
-    <w:unhideWhenUsed/>
-  </w:style>
-  <w:style w:type="paragraph" w:customStyle="1" w:styleId="B68FFD5EF3B54CA4B0BBE3A7422816DC">
-    <w:name w:val="B68FFD5EF3B54CA4B0BBE3A7422816DC"/>
-    <w:rsid w:val="007B79FB"/>
-  </w:style>
-</w:styles>
-</file>
-
-<file path=word/glossary/stylesWithEffects.xml><?xml version="1.0" encoding="utf-8"?>
-<w:styles xmlns:wpc="http://schemas.microsoft.com/office/word/2010/wordprocessingCanvas" xmlns:mc="http://schemas.openxmlformats.org/markup-compatibility/2006" xmlns:o="urn:schemas-microsoft-com:office:office" xmlns:r="http://schemas.openxmlformats.org/officeDocument/2006/relationships" xmlns:m="http://schemas.openxmlformats.org/officeDocument/2006/math" xmlns:v="urn:schemas-microsoft-com:vml" xmlns:wp14="http://schemas.microsoft.com/office/word/2010/wordprocessingDrawing" xmlns:wp="http://schemas.openxmlformats.org/drawingml/2006/wordprocessingDrawing" xmlns:w10="urn:schemas-microsoft-com:office:word" xmlns:w="http://schemas.openxmlformats.org/wordprocessingml/2006/main" xmlns:w14="http://schemas.microsoft.com/office/word/2010/wordml" xmlns:wpg="http://schemas.microsoft.com/office/word/2010/wordprocessingGroup" xmlns:wpi="http://schemas.microsoft.com/office/word/2010/wordprocessingInk" xmlns:wne="http://schemas.microsoft.com/office/word/2006/wordml" xmlns:wps="http://schemas.microsoft.com/office/word/2010/wordprocessingShape" mc:Ignorable="w14 wp14">
-  <w:docDefaults>
-    <w:rPrDefault>
-      <w:rPr>
-        <w:rFonts w:asciiTheme="minorHAnsi" w:eastAsiaTheme="minorEastAsia" w:hAnsiTheme="minorHAnsi" w:cstheme="minorBidi"/>
-        <w:sz w:val="22"/>
-        <w:szCs w:val="22"/>
-        <w:lang w:val="en-AU" w:eastAsia="en-AU" w:bidi="ar-SA"/>
-      </w:rPr>
-    </w:rPrDefault>
-    <w:pPrDefault>
-      <w:pPr>
-        <w:spacing w:after="200" w:line="276" w:lineRule="auto"/>
-      </w:pPr>
-    </w:pPrDefault>
-  </w:docDefaults>
-  <w:latentStyles w:defLockedState="0" w:defUIPriority="99" w:defSemiHidden="1" w:defUnhideWhenUsed="1" w:defQFormat="0" w:count="267">
-    <w:lsdException w:name="Normal" w:semiHidden="0" w:uiPriority="0" w:unhideWhenUsed="0" w:qFormat="1"/>
-    <w:lsdException w:name="heading 1" w:semiHidden="0" w:uiPriority="9" w:unhideWhenUsed="0" w:qFormat="1"/>
-    <w:lsdException w:name="heading 2" w:uiPriority="9" w:qFormat="1"/>
-    <w:lsdException w:name="heading 3" w:uiPriority="9" w:qFormat="1"/>
-    <w:lsdException w:name="heading 4" w:uiPriority="9" w:qFormat="1"/>
-    <w:lsdException w:name="heading 5" w:uiPriority="9" w:qFormat="1"/>
-    <w:lsdException w:name="heading 6" w:uiPriority="9" w:qFormat="1"/>
-    <w:lsdException w:name="heading 7" w:uiPriority="9" w:qFormat="1"/>
-    <w:lsdException w:name="heading 8" w:uiPriority="9" w:qFormat="1"/>
-    <w:lsdException w:name="heading 9" w:uiPriority="9" w:qFormat="1"/>
-    <w:lsdException w:name="toc 1" w:uiPriority="39"/>
-    <w:lsdException w:name="toc 2" w:uiPriority="39"/>
-    <w:lsdException w:name="toc 3" w:uiPriority="39"/>
-    <w:lsdException w:name="toc 4" w:uiPriority="39"/>
-    <w:lsdException w:name="toc 5" w:uiPriority="39"/>
-    <w:lsdException w:name="toc 6" w:uiPriority="39"/>
-    <w:lsdException w:name="toc 7" w:uiPriority="39"/>
-    <w:lsdException w:name="toc 8" w:uiPriority="39"/>
-    <w:lsdException w:name="toc 9" w:uiPriority="39"/>
-    <w:lsdException w:name="caption" w:uiPriority="35" w:qFormat="1"/>
-    <w:lsdException w:name="Title" w:semiHidden="0" w:uiPriority="10" w:unhideWhenUsed="0" w:qFormat="1"/>
-    <w:lsdException w:name="Default Paragraph Font" w:uiPriority="1"/>
-    <w:lsdException w:name="Subtitle" w:semiHidden="0" w:uiPriority="11" w:unhideWhenUsed="0" w:qFormat="1"/>
-    <w:lsdException w:name="Strong" w:semiHidden="0" w:uiPriority="22" w:unhideWhenUsed="0" w:qFormat="1"/>
-    <w:lsdException w:name="Emphasis" w:semiHidden="0" w:uiPriority="20" w:unhideWhenUsed="0" w:qFormat="1"/>
-    <w:lsdException w:name="Table Grid" w:semiHidden="0" w:uiPriority="59" w:unhideWhenUsed="0"/>
-    <w:lsdException w:name="Placeholder Text" w:unhideWhenUsed="0"/>
-    <w:lsdException w:name="No Spacing" w:semiHidden="0" w:uiPriority="1" w:unhideWhenUsed="0" w:qFormat="1"/>
-    <w:lsdException w:name="Light Shading" w:semiHidden="0" w:uiPriority="60" w:unhideWhenUsed="0"/>
-    <w:lsdException w:name="Light List" w:semiHidden="0" w:uiPriority="61" w:unhideWhenUsed="0"/>
-    <w:lsdException w:name="Light Grid" w:semiHidden="0" w:uiPriority="62" w:unhideWhenUsed="0"/>
-    <w:lsdException w:name="Medium Shading 1" w:semiHidden="0" w:uiPriority="63" w:unhideWhenUsed="0"/>
-    <w:lsdException w:name="Medium Shading 2" w:semiHidden="0" w:uiPriority="64" w:unhideWhenUsed="0"/>
-    <w:lsdException w:name="Medium List 1" w:semiHidden="0" w:uiPriority="65" w:unhideWhenUsed="0"/>
-    <w:lsdException w:name="Medium List 2" w:semiHidden="0" w:uiPriority="66" w:unhideWhenUsed="0"/>
-    <w:lsdException w:name="Medium Grid 1" w:semiHidden="0" w:uiPriority="67" w:unhideWhenUsed="0"/>
-    <w:lsdException w:name="Medium Grid 2" w:semiHidden="0" w:uiPriority="68" w:unhideWhenUsed="0"/>
-    <w:lsdException w:name="Medium Grid 3" w:semiHidden="0" w:uiPriority="69" w:unhideWhenUsed="0"/>
-    <w:lsdException w:name="Dark List" w:semiHidden="0" w:uiPriority="70" w:unhideWhenUsed="0"/>
-    <w:lsdException w:name="Colorful Shading" w:semiHidden="0" w:uiPriority="71" w:unhideWhenUsed="0"/>
-    <w:lsdException w:name="Colorful List" w:semiHidden="0" w:uiPriority="72" w:unhideWhenUsed="0"/>
-    <w:lsdException w:name="Colorful Grid" w:semiHidden="0" w:uiPriority="73" w:unhideWhenUsed="0"/>
-    <w:lsdException w:name="Light Shading Accent 1" w:semiHidden="0" w:uiPriority="60" w:unhideWhenUsed="0"/>
-    <w:lsdException w:name="Light List Accent 1" w:semiHidden="0" w:uiPriority="61" w:unhideWhenUsed="0"/>
-    <w:lsdException w:name="Light Grid Accent 1" w:semiHidden="0" w:uiPriority="62" w:unhideWhenUsed="0"/>
-    <w:lsdException w:name="Medium Shading 1 Accent 1" w:semiHidden="0" w:uiPriority="63" w:unhideWhenUsed="0"/>
-    <w:lsdException w:name="Medium Shading 2 Accent 1" w:semiHidden="0" w:uiPriority="64" w:unhideWhenUsed="0"/>
-    <w:lsdException w:name="Medium List 1 Accent 1" w:semiHidden="0" w:uiPriority="65" w:unhideWhenUsed="0"/>
-    <w:lsdException w:name="Revision" w:unhideWhenUsed="0"/>
-    <w:lsdException w:name="List Paragraph" w:semiHidden="0" w:uiPriority="34" w:unhideWhenUsed="0" w:qFormat="1"/>
-    <w:lsdException w:name="Quote" w:semiHidden="0" w:uiPriority="29" w:unhideWhenUsed="0" w:qFormat="1"/>
-    <w:lsdException w:name="Intense Quote" w:semiHidden="0" w:uiPriority="30" w:unhideWhenUsed="0" w:qFormat="1"/>
-    <w:lsdException w:name="Medium List 2 Accent 1" w:semiHidden="0" w:uiPriority="66" w:unhideWhenUsed="0"/>
-    <w:lsdException w:name="Medium Grid 1 Accent 1" w:semiHidden="0" w:uiPriority="67" w:unhideWhenUsed="0"/>
-    <w:lsdException w:name="Medium Grid 2 Accent 1" w:semiHidden="0" w:uiPriority="68" w:unhideWhenUsed="0"/>
-    <w:lsdException w:name="Medium Grid 3 Accent 1" w:semiHidden="0" w:uiPriority="69" w:unhideWhenUsed="0"/>
-    <w:lsdException w:name="Dark List Accent 1" w:semiHidden="0" w:uiPriority="70" w:unhideWhenUsed="0"/>
-    <w:lsdException w:name="Colorful Shading Accent 1" w:semiHidden="0" w:uiPriority="71" w:unhideWhenUsed="0"/>
-    <w:lsdException w:name="Colorful List Accent 1" w:semiHidden="0" w:uiPriority="72" w:unhideWhenUsed="0"/>
-    <w:lsdException w:name="Colorful Grid Accent 1" w:semiHidden="0" w:uiPriority="73" w:unhideWhenUsed="0"/>
-    <w:lsdException w:name="Light Shading Accent 2" w:semiHidden="0" w:uiPriority="60" w:unhideWhenUsed="0"/>
-    <w:lsdException w:name="Light List Accent 2" w:semiHidden="0" w:uiPriority="61" w:unhideWhenUsed="0"/>
-    <w:lsdException w:name="Light Grid Accent 2" w:semiHidden="0" w:uiPriority="62" w:unhideWhenUsed="0"/>
-    <w:lsdException w:name="Medium Shading 1 Accent 2" w:semiHidden="0" w:uiPriority="63" w:unhideWhenUsed="0"/>
-    <w:lsdException w:name="Medium Shading 2 Accent 2" w:semiHidden="0" w:uiPriority="64" w:unhideWhenUsed="0"/>
-    <w:lsdException w:name="Medium List 1 Accent 2" w:semiHidden="0" w:uiPriority="65" w:unhideWhenUsed="0"/>
-    <w:lsdException w:name="Medium List 2 Accent 2" w:semiHidden="0" w:uiPriority="66" w:unhideWhenUsed="0"/>
-    <w:lsdException w:name="Medium Grid 1 Accent 2" w:semiHidden="0" w:uiPriority="67" w:unhideWhenUsed="0"/>
-    <w:lsdException w:name="Medium Grid 2 Accent 2" w:semiHidden="0" w:uiPriority="68" w:unhideWhenUsed="0"/>
-    <w:lsdException w:name="Medium Grid 3 Accent 2" w:semiHidden="0" w:uiPriority="69" w:unhideWhenUsed="0"/>
-    <w:lsdException w:name="Dark List Accent 2" w:semiHidden="0" w:uiPriority="70" w:unhideWhenUsed="0"/>
-    <w:lsdException w:name="Colorful Shading Accent 2" w:semiHidden="0" w:uiPriority="71" w:unhideWhenUsed="0"/>
-    <w:lsdException w:name="Colorful List Accent 2" w:semiHidden="0" w:uiPriority="72" w:unhideWhenUsed="0"/>
-    <w:lsdException w:name="Colorful Grid Accent 2" w:semiHidden="0" w:uiPriority="73" w:unhideWhenUsed="0"/>
-    <w:lsdException w:name="Light Shading Accent 3" w:semiHidden="0" w:uiPriority="60" w:unhideWhenUsed="0"/>
-    <w:lsdException w:name="Light List Accent 3" w:semiHidden="0" w:uiPriority="61" w:unhideWhenUsed="0"/>
-    <w:lsdException w:name="Light Grid Accent 3" w:semiHidden="0" w:uiPriority="62" w:unhideWhenUsed="0"/>
-    <w:lsdException w:name="Medium Shading 1 Accent 3" w:semiHidden="0" w:uiPriority="63" w:unhideWhenUsed="0"/>
-    <w:lsdException w:name="Medium Shading 2 Accent 3" w:semiHidden="0" w:uiPriority="64" w:unhideWhenUsed="0"/>
-    <w:lsdException w:name="Medium List 1 Accent 3" w:semiHidden="0" w:uiPriority="65" w:unhideWhenUsed="0"/>
-    <w:lsdException w:name="Medium List 2 Accent 3" w:semiHidden="0" w:uiPriority="66" w:unhideWhenUsed="0"/>
-    <w:lsdException w:name="Medium Grid 1 Accent 3" w:semiHidden="0" w:uiPriority="67" w:unhideWhenUsed="0"/>
-    <w:lsdException w:name="Medium Grid 2 Accent 3" w:semiHidden="0" w:uiPriority="68" w:unhideWhenUsed="0"/>
-    <w:lsdException w:name="Medium Grid 3 Accent 3" w:semiHidden="0" w:uiPriority="69" w:unhideWhenUsed="0"/>
-    <w:lsdException w:name="Dark List Accent 3" w:semiHidden="0" w:uiPriority="70" w:unhideWhenUsed="0"/>
-    <w:lsdException w:name="Colorful Shading Accent 3" w:semiHidden="0" w:uiPriority="71" w:unhideWhenUsed="0"/>
-    <w:lsdException w:name="Colorful List Accent 3" w:semiHidden="0" w:uiPriority="72" w:unhideWhenUsed="0"/>
-    <w:lsdException w:name="Colorful Grid Accent 3" w:semiHidden="0" w:uiPriority="73" w:unhideWhenUsed="0"/>
-    <w:lsdException w:name="Light Shading Accent 4" w:semiHidden="0" w:uiPriority="60" w:unhideWhenUsed="0"/>
-    <w:lsdException w:name="Light List Accent 4" w:semiHidden="0" w:uiPriority="61" w:unhideWhenUsed="0"/>
-    <w:lsdException w:name="Light Grid Accent 4" w:semiHidden="0" w:uiPriority="62" w:unhideWhenUsed="0"/>
-    <w:lsdException w:name="Medium Shading 1 Accent 4" w:semiHidden="0" w:uiPriority="63" w:unhideWhenUsed="0"/>
-    <w:lsdException w:name="Medium Shading 2 Accent 4" w:semiHidden="0" w:uiPriority="64" w:unhideWhenUsed="0"/>
-    <w:lsdException w:name="Medium List 1 Accent 4" w:semiHidden="0" w:uiPriority="65" w:unhideWhenUsed="0"/>
-    <w:lsdException w:name="Medium List 2 Accent 4" w:semiHidden="0" w:uiPriority="66" w:unhideWhenUsed="0"/>
-    <w:lsdException w:name="Medium Grid 1 Accent 4" w:semiHidden="0" w:uiPriority="67" w:unhideWhenUsed="0"/>
-    <w:lsdException w:name="Medium Grid 2 Accent 4" w:semiHidden="0" w:uiPriority="68" w:unhideWhenUsed="0"/>
-    <w:lsdException w:name="Medium Grid 3 Accent 4" w:semiHidden="0" w:uiPriority="69" w:unhideWhenUsed="0"/>
-    <w:lsdException w:name="Dark List Accent 4" w:semiHidden="0" w:uiPriority="70" w:unhideWhenUsed="0"/>
-    <w:lsdException w:name="Colorful Shading Accent 4" w:semiHidden="0" w:uiPriority="71" w:unhideWhenUsed="0"/>
-    <w:lsdException w:name="Colorful List Accent 4" w:semiHidden="0" w:uiPriority="72" w:unhideWhenUsed="0"/>
-    <w:lsdException w:name="Colorful Grid Accent 4" w:semiHidden="0" w:uiPriority="73" w:unhideWhenUsed="0"/>
-    <w:lsdException w:name="Light Shading Accent 5" w:semiHidden="0" w:uiPriority="60" w:unhideWhenUsed="0"/>
-    <w:lsdException w:name="Light List Accent 5" w:semiHidden="0" w:uiPriority="61" w:unhideWhenUsed="0"/>
-    <w:lsdException w:name="Light Grid Accent 5" w:semiHidden="0" w:uiPriority="62" w:unhideWhenUsed="0"/>
-    <w:lsdException w:name="Medium Shading 1 Accent 5" w:semiHidden="0" w:uiPriority="63" w:unhideWhenUsed="0"/>
-    <w:lsdException w:name="Medium Shading 2 Accent 5" w:semiHidden="0" w:uiPriority="64" w:unhideWhenUsed="0"/>
-    <w:lsdException w:name="Medium List 1 Accent 5" w:semiHidden="0" w:uiPriority="65" w:unhideWhenUsed="0"/>
-    <w:lsdException w:name="Medium List 2 Accent 5" w:semiHidden="0" w:uiPriority="66" w:unhideWhenUsed="0"/>
-    <w:lsdException w:name="Medium Grid 1 Accent 5" w:semiHidden="0" w:uiPriority="67" w:unhideWhenUsed="0"/>
-    <w:lsdException w:name="Medium Grid 2 Accent 5" w:semiHidden="0" w:uiPriority="68" w:unhideWhenUsed="0"/>
-    <w:lsdException w:name="Medium Grid 3 Accent 5" w:semiHidden="0" w:uiPriority="69" w:unhideWhenUsed="0"/>
-    <w:lsdException w:name="Dark List Accent 5" w:semiHidden="0" w:uiPriority="70" w:unhideWhenUsed="0"/>
-    <w:lsdException w:name="Colorful Shading Accent 5" w:semiHidden="0" w:uiPriority="71" w:unhideWhenUsed="0"/>
-    <w:lsdException w:name="Colorful List Accent 5" w:semiHidden="0" w:uiPriority="72" w:unhideWhenUsed="0"/>
-    <w:lsdException w:name="Colorful Grid Accent 5" w:semiHidden="0" w:uiPriority="73" w:unhideWhenUsed="0"/>
-    <w:lsdException w:name="Light Shading Accent 6" w:semiHidden="0" w:uiPriority="60" w:unhideWhenUsed="0"/>
-    <w:lsdException w:name="Light List Accent 6" w:semiHidden="0" w:uiPriority="61" w:unhideWhenUsed="0"/>
-    <w:lsdException w:name="Light Grid Accent 6" w:semiHidden="0" w:uiPriority="62" w:unhideWhenUsed="0"/>
-    <w:lsdException w:name="Medium Shading 1 Accent 6" w:semiHidden="0" w:uiPriority="63" w:unhideWhenUsed="0"/>
-    <w:lsdException w:name="Medium Shading 2 Accent 6" w:semiHidden="0" w:uiPriority="64" w:unhideWhenUsed="0"/>
-    <w:lsdException w:name="Medium List 1 Accent 6" w:semiHidden="0" w:uiPriority="65" w:unhideWhenUsed="0"/>
-    <w:lsdException w:name="Medium List 2 Accent 6" w:semiHidden="0" w:uiPriority="66" w:unhideWhenUsed="0"/>
-    <w:lsdException w:name="Medium Grid 1 Accent 6" w:semiHidden="0" w:uiPriority="67" w:unhideWhenUsed="0"/>
-    <w:lsdException w:name="Medium Grid 2 Accent 6" w:semiHidden="0" w:uiPriority="68" w:unhideWhenUsed="0"/>
-    <w:lsdException w:name="Medium Grid 3 Accent 6" w:semiHidden="0" w:uiPriority="69" w:unhideWhenUsed="0"/>
-    <w:lsdException w:name="Dark List Accent 6" w:semiHidden="0" w:uiPriority="70" w:unhideWhenUsed="0"/>
-    <w:lsdException w:name="Colorful Shading Accent 6" w:semiHidden="0" w:uiPriority="71" w:unhideWhenUsed="0"/>
-    <w:lsdException w:name="Colorful List Accent 6" w:semiHidden="0" w:uiPriority="72" w:unhideWhenUsed="0"/>
-    <w:lsdException w:name="Colorful Grid Accent 6" w:semiHidden="0" w:uiPriority="73" w:unhideWhenUsed="0"/>
-    <w:lsdException w:name="Subtle Emphasis" w:semiHidden="0" w:uiPriority="19" w:unhideWhenUsed="0" w:qFormat="1"/>
-    <w:lsdException w:name="Intense Emphasis" w:semiHidden="0" w:uiPriority="21" w:unhideWhenUsed="0" w:qFormat="1"/>
-    <w:lsdException w:name="Subtle Reference" w:semiHidden="0" w:uiPriority="31" w:unhideWhenUsed="0" w:qFormat="1"/>
-    <w:lsdException w:name="Intense Reference" w:semiHidden="0" w:uiPriority="32" w:unhideWhenUsed="0" w:qFormat="1"/>
-    <w:lsdException w:name="Book Title" w:semiHidden="0" w:uiPriority="33" w:unhideWhenUsed="0" w:qFormat="1"/>
-    <w:lsdException w:name="Bibliography" w:uiPriority="37"/>
-    <w:lsdException w:name="TOC Heading" w:uiPriority="39" w:qFormat="1"/>
-  </w:latentStyles>
-  <w:style w:type="paragraph" w:default="1" w:styleId="Normal">
-    <w:name w:val="Normal"/>
-    <w:qFormat/>
-  </w:style>
-  <w:style w:type="character" w:default="1" w:styleId="DefaultParagraphFont">
-    <w:name w:val="Default Paragraph Font"/>
-    <w:uiPriority w:val="1"/>
-    <w:semiHidden/>
-    <w:unhideWhenUsed/>
-  </w:style>
-  <w:style w:type="table" w:default="1" w:styleId="TableNormal">
-    <w:name w:val="Normal Table"/>
-    <w:uiPriority w:val="99"/>
-    <w:semiHidden/>
-    <w:unhideWhenUsed/>
-    <w:tblPr>
-      <w:tblInd w:w="0" w:type="dxa"/>
-      <w:tblCellMar>
-        <w:top w:w="0" w:type="dxa"/>
-        <w:left w:w="108" w:type="dxa"/>
-        <w:bottom w:w="0" w:type="dxa"/>
-        <w:right w:w="108" w:type="dxa"/>
-      </w:tblCellMar>
-    </w:tblPr>
-  </w:style>
-  <w:style w:type="numbering" w:default="1" w:styleId="NoList">
-    <w:name w:val="No List"/>
-    <w:uiPriority w:val="99"/>
-    <w:semiHidden/>
-    <w:unhideWhenUsed/>
-  </w:style>
-  <w:style w:type="paragraph" w:customStyle="1" w:styleId="B68FFD5EF3B54CA4B0BBE3A7422816DC">
-    <w:name w:val="B68FFD5EF3B54CA4B0BBE3A7422816DC"/>
-    <w:rsid w:val="007B79FB"/>
-  </w:style>
-</w:styles>
-</file>
-
-<file path=word/glossary/webSettings.xml><?xml version="1.0" encoding="utf-8"?>
-<w:webSettings xmlns:mc="http://schemas.openxmlformats.org/markup-compatibility/2006" xmlns:r="http://schemas.openxmlformats.org/officeDocument/2006/relationships" xmlns:w="http://schemas.openxmlformats.org/wordprocessingml/2006/main" xmlns:w14="http://schemas.microsoft.com/office/word/2010/wordml" mc:Ignorable="w14">
-  <w:optimizeForBrowser/>
-  <w:allowPNG/>
-</w:webSettings>
 </file>
 
 <file path=word/theme/theme1.xml><?xml version="1.0" encoding="utf-8"?>
@@ -2855,7 +3153,7 @@
   <a:extraClrSchemeLst/>
   <a:extLst>
     <a:ext uri="{05A4C25C-085E-4340-85A3-A5531E510DB2}">
-      <thm15:themeFamily xmlns="" xmlns:thm15="http://schemas.microsoft.com/office/thememl/2012/main" name="Office Theme" id="{62F939B6-93AF-4DB8-9C6B-D6C7DFDC589F}" vid="{4A3C46E8-61CC-4603-A589-7422A47A8E4A}"/>
+      <thm15:themeFamily xmlns:thm15="http://schemas.microsoft.com/office/thememl/2012/main" xmlns="" name="Office Theme" id="{62F939B6-93AF-4DB8-9C6B-D6C7DFDC589F}" vid="{4A3C46E8-61CC-4603-A589-7422A47A8E4A}"/>
     </a:ext>
   </a:extLst>
 </a:theme>

</xml_diff>

<commit_message>
Added answers for IS Module 1 Answer
</commit_message>
<xml_diff>
--- a/Intermediate Stream/IS - 1/IS Module 1 - Action and Control Flow Blocks.docx
+++ b/Intermediate Stream/IS - 1/IS Module 1 - Action and Control Flow Blocks.docx
@@ -1319,6 +1319,9 @@
       <w:r>
         <w:t>50 points</w:t>
       </w:r>
+      <w:r>
+        <w:t xml:space="preserve"> ea.</w:t>
+      </w:r>
     </w:p>
     <w:p>
       <w:pPr>
@@ -1331,6 +1334,9 @@
       <w:r>
         <w:t>Action Block – 10 points</w:t>
       </w:r>
+      <w:r>
+        <w:t xml:space="preserve"> ea.</w:t>
+      </w:r>
     </w:p>
     <w:p>
       <w:pPr>
@@ -1343,6 +1349,9 @@
       <w:r>
         <w:t>Sound Block – 5 points</w:t>
       </w:r>
+      <w:r>
+        <w:t xml:space="preserve"> ea.</w:t>
+      </w:r>
     </w:p>
     <w:p>
       <w:pPr>
@@ -1353,7 +1362,10 @@
         </w:numPr>
       </w:pPr>
       <w:r>
-        <w:t>Loop Block – 5 points</w:t>
+        <w:t>Wait Block – 5 Points</w:t>
+      </w:r>
+      <w:r>
+        <w:t xml:space="preserve"> ea.</w:t>
       </w:r>
     </w:p>
     <w:p>
@@ -1365,18 +1377,51 @@
         </w:numPr>
       </w:pPr>
       <w:r>
-        <w:t>Switch Block – 2 points</w:t>
-      </w:r>
-    </w:p>
-    <w:p>
-      <w:r>
-        <w:t>For programs with the same score, the winner will be decided on the use of comment tabs in the program to d</w:t>
-      </w:r>
-      <w:r>
-        <w:t>ocument the flow of the program.</w:t>
+        <w:t>Loop Block – 5 points</w:t>
+      </w:r>
+      <w:r>
+        <w:t xml:space="preserve"> ea.</w:t>
       </w:r>
       <w:bookmarkStart w:id="0" w:name="_GoBack"/>
       <w:bookmarkEnd w:id="0"/>
+    </w:p>
+    <w:p>
+      <w:pPr>
+        <w:pStyle w:val="ListParagraph"/>
+        <w:numPr>
+          <w:ilvl w:val="0"/>
+          <w:numId w:val="3"/>
+        </w:numPr>
+      </w:pPr>
+      <w:r>
+        <w:t>Switch Block – 2 points</w:t>
+      </w:r>
+      <w:r>
+        <w:t xml:space="preserve"> ea.</w:t>
+      </w:r>
+    </w:p>
+    <w:p>
+      <w:pPr>
+        <w:pStyle w:val="ListParagraph"/>
+        <w:numPr>
+          <w:ilvl w:val="0"/>
+          <w:numId w:val="3"/>
+        </w:numPr>
+      </w:pPr>
+      <w:r>
+        <w:t>Interrupt Block – 2 points</w:t>
+      </w:r>
+      <w:r>
+        <w:t xml:space="preserve"> ea.</w:t>
+      </w:r>
+    </w:p>
+    <w:p>
+      <w:r>
+        <w:t>For programs with the same score, the winner will be decided on the use of comment tabs in the program to d</w:t>
+      </w:r>
+      <w:r>
+        <w:t>ocument the flow of the program.</w:t>
+      </w:r>
     </w:p>
     <w:p/>
     <w:p/>

</xml_diff>

<commit_message>
updates on BS Module 1a - Software Layout, BS Module 1b - Moving your Robot
</commit_message>
<xml_diff>
--- a/Intermediate Stream/IS - 1/IS Module 1 - Action and Control Flow Blocks.docx
+++ b/Intermediate Stream/IS - 1/IS Module 1 - Action and Control Flow Blocks.docx
@@ -177,6 +177,8 @@
       <w:r>
         <w:t>Text Display</w:t>
       </w:r>
+      <w:bookmarkStart w:id="0" w:name="_GoBack"/>
+      <w:bookmarkEnd w:id="0"/>
     </w:p>
     <w:p>
       <w:r>
@@ -1060,10 +1062,7 @@
         <w:t>. If this doesn’t happen, do that”.</w:t>
       </w:r>
       <w:r>
-        <w:t xml:space="preserve"> </w:t>
-      </w:r>
-      <w:r>
-        <w:t>The Switch comes in two forms: Measure and Compare.  Measure allows for creating several cases, so it isn’t just two options, but several.  All you need to do is click on the “+” button.  You will also need to click a default setting which is what you tell the program to do when it can’t figure out what to do next. As for Compare, this is one measurement or the other.</w:t>
+        <w:t xml:space="preserve"> The Switch comes in two forms: Measure and Compare.  Measure allows for creating several cases, so it isn’t just two options, but several.  All you need to do is click on the “+” button.  You will also need to click a default setting which is what you tell the program to do when it can’t figure out what to do next. As for Compare, this is one measurement or the other.</w:t>
       </w:r>
     </w:p>
     <w:p>
@@ -1308,16 +1307,7 @@
         </w:numPr>
       </w:pPr>
       <w:r>
-        <w:t xml:space="preserve">Play Block </w:t>
-      </w:r>
-      <w:r>
-        <w:t>–</w:t>
-      </w:r>
-      <w:r>
-        <w:t xml:space="preserve"> </w:t>
-      </w:r>
-      <w:r>
-        <w:t>50 points</w:t>
+        <w:t>Play Block – 50 points</w:t>
       </w:r>
       <w:r>
         <w:t xml:space="preserve"> ea.</w:t>
@@ -1362,10 +1352,7 @@
         </w:numPr>
       </w:pPr>
       <w:r>
-        <w:t>Wait Block – 5 Points</w:t>
-      </w:r>
-      <w:r>
-        <w:t xml:space="preserve"> ea.</w:t>
+        <w:t>Wait Block – 5 Points ea.</w:t>
       </w:r>
     </w:p>
     <w:p>
@@ -1382,8 +1369,6 @@
       <w:r>
         <w:t xml:space="preserve"> ea.</w:t>
       </w:r>
-      <w:bookmarkStart w:id="0" w:name="_GoBack"/>
-      <w:bookmarkEnd w:id="0"/>
     </w:p>
     <w:p>
       <w:pPr>
@@ -1409,10 +1394,7 @@
         </w:numPr>
       </w:pPr>
       <w:r>
-        <w:t>Interrupt Block – 2 points</w:t>
-      </w:r>
-      <w:r>
-        <w:t xml:space="preserve"> ea.</w:t>
+        <w:t>Interrupt Block – 2 points ea.</w:t>
       </w:r>
     </w:p>
     <w:p>
@@ -3198,7 +3180,7 @@
   <a:extraClrSchemeLst/>
   <a:extLst>
     <a:ext uri="{05A4C25C-085E-4340-85A3-A5531E510DB2}">
-      <thm15:themeFamily xmlns:thm15="http://schemas.microsoft.com/office/thememl/2012/main" xmlns="" name="Office Theme" id="{62F939B6-93AF-4DB8-9C6B-D6C7DFDC589F}" vid="{4A3C46E8-61CC-4603-A589-7422A47A8E4A}"/>
+      <thm15:themeFamily xmlns="" xmlns:thm15="http://schemas.microsoft.com/office/thememl/2012/main" name="Office Theme" id="{62F939B6-93AF-4DB8-9C6B-D6C7DFDC589F}" vid="{4A3C46E8-61CC-4603-A589-7422A47A8E4A}"/>
     </a:ext>
   </a:extLst>
 </a:theme>

</xml_diff>